<commit_message>
Final Update. Added bonus round information
</commit_message>
<xml_diff>
--- a/Technical-Support-Manual.docx
+++ b/Technical-Support-Manual.docx
@@ -853,24 +853,6 @@
                                     <w:szCs w:val="24"/>
                                   </w:rPr>
                                 </w:pPr>
-                                <w:r>
-                                  <w:rPr>
-                                    <w:caps/>
-                                    <w:color w:val="4472C4" w:themeColor="accent5"/>
-                                    <w:sz w:val="24"/>
-                                    <w:szCs w:val="24"/>
-                                  </w:rPr>
-                                  <w:t>DAVE</w:t>
-                                </w:r>
-                                <w:r>
-                                  <w:rPr>
-                                    <w:caps/>
-                                    <w:color w:val="4472C4" w:themeColor="accent5"/>
-                                    <w:sz w:val="24"/>
-                                    <w:szCs w:val="24"/>
-                                  </w:rPr>
-                                  <w:t xml:space="preserve"> buchanand</w:t>
-                                </w:r>
                               </w:p>
                             </w:txbxContent>
                           </wps:txbx>
@@ -894,7 +876,11 @@
               </mc:Choice>
               <mc:Fallback>
                 <w:pict>
-                  <v:shape w14:anchorId="36867C4A" id="Text Box 129" o:spid="_x0000_s1030" type="#_x0000_t202" style="position:absolute;margin-left:0;margin-top:0;width:453pt;height:38.15pt;z-index:251661312;visibility:visible;mso-wrap-style:square;mso-width-percent:1154;mso-height-percent:0;mso-top-percent:790;mso-wrap-distance-left:9pt;mso-wrap-distance-top:0;mso-wrap-distance-right:9pt;mso-wrap-distance-bottom:0;mso-position-horizontal:center;mso-position-horizontal-relative:page;mso-position-vertical-relative:page;mso-width-percent:1154;mso-height-percent:0;mso-top-percent:790;mso-width-relative:margin;mso-height-relative:margin;v-text-anchor:top" o:gfxdata="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" filled="f" stroked="f" strokeweight=".5pt">
+                  <v:shapetype w14:anchorId="36867C4A" id="_x0000_t202" coordsize="21600,21600" o:spt="202" path="m,l,21600r21600,l21600,xe">
+                    <v:stroke joinstyle="miter"/>
+                    <v:path gradientshapeok="t" o:connecttype="rect"/>
+                  </v:shapetype>
+                  <v:shape id="Text Box 129" o:spid="_x0000_s1030" type="#_x0000_t202" style="position:absolute;margin-left:0;margin-top:0;width:453pt;height:38.15pt;z-index:251661312;visibility:visible;mso-wrap-style:square;mso-width-percent:1154;mso-height-percent:0;mso-top-percent:790;mso-wrap-distance-left:9pt;mso-wrap-distance-top:0;mso-wrap-distance-right:9pt;mso-wrap-distance-bottom:0;mso-position-horizontal:center;mso-position-horizontal-relative:page;mso-position-vertical-relative:page;mso-width-percent:1154;mso-height-percent:0;mso-top-percent:790;mso-width-relative:margin;mso-height-relative:margin;v-text-anchor:top" o:gfxdata="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" filled="f" stroked="f" strokeweight=".5pt">
                     <v:textbox style="mso-fit-shape-to-text:t" inset="1in,0,86.4pt,0">
                       <w:txbxContent>
                         <w:sdt>
@@ -998,24 +984,6 @@
                               <w:szCs w:val="24"/>
                             </w:rPr>
                           </w:pPr>
-                          <w:r>
-                            <w:rPr>
-                              <w:caps/>
-                              <w:color w:val="4472C4" w:themeColor="accent5"/>
-                              <w:sz w:val="24"/>
-                              <w:szCs w:val="24"/>
-                            </w:rPr>
-                            <w:t>DAVE</w:t>
-                          </w:r>
-                          <w:r>
-                            <w:rPr>
-                              <w:caps/>
-                              <w:color w:val="4472C4" w:themeColor="accent5"/>
-                              <w:sz w:val="24"/>
-                              <w:szCs w:val="24"/>
-                            </w:rPr>
-                            <w:t xml:space="preserve"> buchanand</w:t>
-                          </w:r>
                         </w:p>
                       </w:txbxContent>
                     </v:textbox>
@@ -1444,7 +1412,21 @@
         <w:t>s</w:t>
       </w:r>
       <w:r>
-        <w:t xml:space="preserve"> for the CS 240 class, Austin, Dhiraj and Dave decided to make a maze game “Maze</w:t>
+        <w:t xml:space="preserve"> for the CS 240</w:t>
+      </w:r>
+      <w:r>
+        <w:t xml:space="preserve"> class, Austin and </w:t>
+      </w:r>
+      <w:proofErr w:type="spellStart"/>
+      <w:r>
+        <w:t>Dhiraj</w:t>
+      </w:r>
+      <w:proofErr w:type="spellEnd"/>
+      <w:r>
+        <w:t xml:space="preserve"> </w:t>
+      </w:r>
+      <w:r>
+        <w:t>decided to make a maze game “Maze</w:t>
       </w:r>
       <w:r>
         <w:t>s and Men</w:t>
@@ -1474,7 +1456,13 @@
         <w:t xml:space="preserve">or equal to </w:t>
       </w:r>
       <w:r>
-        <w:t>the level of the enemy, the player wins that round and advance to the next level. The player need</w:t>
+        <w:t>the level of the enemy, the player wins that round and advance</w:t>
+      </w:r>
+      <w:r>
+        <w:t>. If the user's time to complete the maze is at most half of the time limit and they beat the enemy, then they find a bonus room which offers a chance to skip a level</w:t>
+      </w:r>
+      <w:r>
+        <w:t>. The player need</w:t>
       </w:r>
       <w:r>
         <w:t>s</w:t>
@@ -1858,7 +1846,6 @@
           <w:tab w:val="right" w:leader="dot" w:pos="9350"/>
         </w:tabs>
         <w:rPr>
-          <w:rFonts w:eastAsiaTheme="minorEastAsia"/>
           <w:noProof/>
         </w:rPr>
       </w:pPr>
@@ -1884,6 +1871,20 @@
         </w:r>
       </w:hyperlink>
     </w:p>
+    <w:p>
+      <w:pPr>
+        <w:tabs>
+          <w:tab w:val="right" w:pos="9360"/>
+        </w:tabs>
+      </w:pPr>
+      <w:r>
+        <w:t>BonusRoom ………………………………………………………………………………………………………………………………………….</w:t>
+      </w:r>
+      <w:r>
+        <w:tab/>
+        <w:t>13</w:t>
+      </w:r>
+    </w:p>
     <w:p/>
     <w:p>
       <w:r>
@@ -1930,29 +1931,56 @@
       </w:r>
       <w:proofErr w:type="gramEnd"/>
       <w:r>
-        <w:t xml:space="preserve"> PrintMaze(char array[</w:t>
+        <w:t xml:space="preserve"> PrintMaze</w:t>
       </w:r>
       <w:r>
         <w:t xml:space="preserve"> </w:t>
       </w:r>
       <w:r>
+        <w:t>(char array[</w:t>
+      </w:r>
+      <w:r>
+        <w:t xml:space="preserve"> </w:t>
+      </w:r>
+      <w:r>
         <w:t>][22],</w:t>
       </w:r>
       <w:r>
         <w:t xml:space="preserve"> </w:t>
       </w:r>
       <w:r>
-        <w:t xml:space="preserve"> int rows, </w:t>
-      </w:r>
-      <w:r>
         <w:t xml:space="preserve"> </w:t>
       </w:r>
-      <w:r>
-        <w:t>int cols,</w:t>
+      <w:proofErr w:type="spellStart"/>
+      <w:r>
+        <w:t>int</w:t>
+      </w:r>
+      <w:proofErr w:type="spellEnd"/>
+      <w:r>
+        <w:t xml:space="preserve"> rows, </w:t>
       </w:r>
       <w:r>
         <w:t xml:space="preserve"> </w:t>
       </w:r>
+      <w:proofErr w:type="spellStart"/>
+      <w:r>
+        <w:t>int</w:t>
+      </w:r>
+      <w:proofErr w:type="spellEnd"/>
+      <w:r>
+        <w:t xml:space="preserve"> </w:t>
+      </w:r>
+      <w:proofErr w:type="spellStart"/>
+      <w:r>
+        <w:t>cols</w:t>
+      </w:r>
+      <w:proofErr w:type="spellEnd"/>
+      <w:r>
+        <w:t>,</w:t>
+      </w:r>
+      <w:r>
+        <w:t xml:space="preserve"> </w:t>
+      </w:r>
       <w:r>
         <w:t xml:space="preserve"> WINDOW *window)</w:t>
       </w:r>
@@ -1984,7 +2012,7 @@
       </w:r>
       <w:proofErr w:type="gramEnd"/>
       <w:r>
-        <w:t xml:space="preserve"> ][ 22]: </w:t>
+        <w:t xml:space="preserve"> ][ 22]</w:t>
       </w:r>
       <w:r>
         <w:tab/>
@@ -2007,7 +2035,7 @@
       </w:r>
       <w:proofErr w:type="gramEnd"/>
       <w:r>
-        <w:t xml:space="preserve"> rows: </w:t>
+        <w:t xml:space="preserve"> rows</w:t>
       </w:r>
       <w:r>
         <w:tab/>
@@ -2024,7 +2052,10 @@
       </w:r>
       <w:proofErr w:type="gramEnd"/>
       <w:r>
-        <w:t xml:space="preserve"> cols: </w:t>
+        <w:t xml:space="preserve"> cols</w:t>
+      </w:r>
+      <w:r>
+        <w:tab/>
       </w:r>
       <w:r>
         <w:tab/>
@@ -2128,12 +2159,14 @@
       <w:r>
         <w:fldChar w:fldCharType="end"/>
       </w:r>
+      <w:proofErr w:type="spellStart"/>
       <w:r>
         <w:t>S</w:t>
       </w:r>
       <w:r>
         <w:t>toreMaze</w:t>
       </w:r>
+      <w:proofErr w:type="spellEnd"/>
       <w:r>
         <w:tab/>
       </w:r>
@@ -2159,29 +2192,58 @@
       </w:r>
       <w:proofErr w:type="gramEnd"/>
       <w:r>
-        <w:t xml:space="preserve"> StoreMaze(char array[</w:t>
-      </w:r>
-      <w:r>
         <w:t xml:space="preserve"> </w:t>
       </w:r>
+      <w:proofErr w:type="spellStart"/>
+      <w:r>
+        <w:t>StoreMaze</w:t>
+      </w:r>
+      <w:proofErr w:type="spellEnd"/>
+      <w:r>
+        <w:t xml:space="preserve"> </w:t>
+      </w:r>
+      <w:r>
+        <w:t>(char array[</w:t>
+      </w:r>
+      <w:r>
+        <w:t xml:space="preserve"> </w:t>
+      </w:r>
       <w:r>
         <w:t xml:space="preserve">][22], </w:t>
       </w:r>
       <w:r>
         <w:t xml:space="preserve"> </w:t>
       </w:r>
-      <w:r>
-        <w:t xml:space="preserve">int rows, </w:t>
+      <w:proofErr w:type="spellStart"/>
+      <w:r>
+        <w:t>int</w:t>
+      </w:r>
+      <w:proofErr w:type="spellEnd"/>
+      <w:r>
+        <w:t xml:space="preserve"> rows, </w:t>
       </w:r>
       <w:r>
         <w:t xml:space="preserve"> </w:t>
       </w:r>
-      <w:r>
-        <w:t>int cols, FILE *</w:t>
-      </w:r>
+      <w:proofErr w:type="spellStart"/>
+      <w:r>
+        <w:t>int</w:t>
+      </w:r>
+      <w:proofErr w:type="spellEnd"/>
       <w:r>
         <w:t xml:space="preserve"> </w:t>
       </w:r>
+      <w:proofErr w:type="spellStart"/>
+      <w:r>
+        <w:t>cols</w:t>
+      </w:r>
+      <w:proofErr w:type="spellEnd"/>
+      <w:r>
+        <w:t>, FILE *</w:t>
+      </w:r>
+      <w:r>
+        <w:t xml:space="preserve"> </w:t>
+      </w:r>
       <w:r>
         <w:t>file)</w:t>
       </w:r>
@@ -2213,7 +2275,7 @@
       </w:r>
       <w:proofErr w:type="gramEnd"/>
       <w:r>
-        <w:t xml:space="preserve"> ][ 22]: </w:t>
+        <w:t xml:space="preserve"> ][ 22]</w:t>
       </w:r>
       <w:r>
         <w:tab/>
@@ -2239,7 +2301,7 @@
       </w:r>
       <w:proofErr w:type="gramEnd"/>
       <w:r>
-        <w:t xml:space="preserve"> rows: </w:t>
+        <w:t xml:space="preserve"> rows</w:t>
       </w:r>
       <w:r>
         <w:tab/>
@@ -2256,7 +2318,10 @@
       </w:r>
       <w:proofErr w:type="gramEnd"/>
       <w:r>
-        <w:t xml:space="preserve"> cols: </w:t>
+        <w:t xml:space="preserve"> cols</w:t>
+      </w:r>
+      <w:r>
+        <w:tab/>
       </w:r>
       <w:r>
         <w:tab/>
@@ -2311,11 +2376,16 @@
       <w:r>
         <w:tab/>
       </w:r>
+      <w:proofErr w:type="spellStart"/>
       <w:r>
         <w:t>Store</w:t>
       </w:r>
       <w:r>
-        <w:t xml:space="preserve">Maze function is used for </w:t>
+        <w:t>Maze</w:t>
+      </w:r>
+      <w:proofErr w:type="spellEnd"/>
+      <w:r>
+        <w:t xml:space="preserve"> function is used for </w:t>
       </w:r>
       <w:r>
         <w:t>storing</w:t>
@@ -2351,10 +2421,12 @@
       <w:pPr>
         <w:pStyle w:val="CustomStyle1"/>
       </w:pPr>
+      <w:proofErr w:type="spellStart"/>
       <w:r>
         <w:lastRenderedPageBreak/>
         <w:t>PrintEnemy</w:t>
       </w:r>
+      <w:proofErr w:type="spellEnd"/>
     </w:p>
     <w:p/>
     <w:p>
@@ -2377,7 +2449,50 @@
       </w:r>
       <w:proofErr w:type="gramEnd"/>
       <w:r>
-        <w:t xml:space="preserve"> PrintEnemy(struct Enemy in, int rows, int cols, WINDOW *window)</w:t>
+        <w:t xml:space="preserve"> </w:t>
+      </w:r>
+      <w:proofErr w:type="spellStart"/>
+      <w:r>
+        <w:t>PrintEnemy</w:t>
+      </w:r>
+      <w:proofErr w:type="spellEnd"/>
+      <w:r>
+        <w:t xml:space="preserve"> </w:t>
+      </w:r>
+      <w:r>
+        <w:t>(</w:t>
+      </w:r>
+      <w:proofErr w:type="spellStart"/>
+      <w:r>
+        <w:t>struct</w:t>
+      </w:r>
+      <w:proofErr w:type="spellEnd"/>
+      <w:r>
+        <w:t xml:space="preserve"> Enemy in, </w:t>
+      </w:r>
+      <w:proofErr w:type="spellStart"/>
+      <w:r>
+        <w:t>int</w:t>
+      </w:r>
+      <w:proofErr w:type="spellEnd"/>
+      <w:r>
+        <w:t xml:space="preserve"> rows, </w:t>
+      </w:r>
+      <w:proofErr w:type="spellStart"/>
+      <w:r>
+        <w:t>int</w:t>
+      </w:r>
+      <w:proofErr w:type="spellEnd"/>
+      <w:r>
+        <w:t xml:space="preserve"> </w:t>
+      </w:r>
+      <w:proofErr w:type="spellStart"/>
+      <w:r>
+        <w:t>cols</w:t>
+      </w:r>
+      <w:proofErr w:type="spellEnd"/>
+      <w:r>
+        <w:t>, WINDOW *window)</w:t>
       </w:r>
     </w:p>
     <w:p/>
@@ -2395,13 +2510,18 @@
       </w:r>
     </w:p>
     <w:p>
+      <w:proofErr w:type="spellStart"/>
       <w:proofErr w:type="gramStart"/>
       <w:r>
         <w:t>struct</w:t>
       </w:r>
+      <w:proofErr w:type="spellEnd"/>
       <w:proofErr w:type="gramEnd"/>
       <w:r>
-        <w:t xml:space="preserve"> Enemy in: </w:t>
+        <w:t xml:space="preserve"> Enemy in</w:t>
+      </w:r>
+      <w:r>
+        <w:t xml:space="preserve"> </w:t>
       </w:r>
       <w:r>
         <w:tab/>
@@ -2418,7 +2538,7 @@
       </w:r>
       <w:proofErr w:type="gramEnd"/>
       <w:r>
-        <w:t xml:space="preserve"> rows: </w:t>
+        <w:t xml:space="preserve"> rows</w:t>
       </w:r>
       <w:r>
         <w:tab/>
@@ -2435,7 +2555,10 @@
       </w:r>
       <w:proofErr w:type="gramEnd"/>
       <w:r>
-        <w:t xml:space="preserve"> cols: </w:t>
+        <w:t xml:space="preserve"> cols</w:t>
+      </w:r>
+      <w:r>
+        <w:tab/>
       </w:r>
       <w:r>
         <w:tab/>
@@ -2478,16 +2601,31 @@
       </w:pPr>
       <w:r>
         <w:tab/>
-        <w:t xml:space="preserve">PrintEnemy function reads the data from the structure which have enemy’s name, power level and </w:t>
+      </w:r>
+      <w:proofErr w:type="spellStart"/>
+      <w:r>
+        <w:t>PrintEnemy</w:t>
+      </w:r>
+      <w:proofErr w:type="spellEnd"/>
+      <w:r>
+        <w:t xml:space="preserve"> function reads the data from the structure which have enemy’s name, power level and </w:t>
       </w:r>
       <w:r>
         <w:t xml:space="preserve">graphics </w:t>
       </w:r>
       <w:r>
-        <w:t>array. Then it oupu</w:t>
-      </w:r>
-      <w:r>
-        <w:t xml:space="preserve">ts on the window created by </w:t>
+        <w:t xml:space="preserve">array. Then it </w:t>
+      </w:r>
+      <w:proofErr w:type="spellStart"/>
+      <w:r>
+        <w:t>oupu</w:t>
+      </w:r>
+      <w:r>
+        <w:t>ts</w:t>
+      </w:r>
+      <w:proofErr w:type="spellEnd"/>
+      <w:r>
+        <w:t xml:space="preserve"> on the window created by </w:t>
       </w:r>
       <w:r>
         <w:t>curses. The function is impl</w:t>
@@ -2508,10 +2646,12 @@
       <w:pPr>
         <w:pStyle w:val="CustomStyle1"/>
       </w:pPr>
+      <w:proofErr w:type="spellStart"/>
       <w:r>
         <w:lastRenderedPageBreak/>
         <w:t>StoreEnemy</w:t>
       </w:r>
+      <w:proofErr w:type="spellEnd"/>
     </w:p>
     <w:p>
       <w:pPr>
@@ -2537,41 +2677,101 @@
       <w:r>
         <w:t xml:space="preserve">Void </w:t>
       </w:r>
+      <w:proofErr w:type="spellStart"/>
+      <w:r>
+        <w:t>StoreEnemy</w:t>
+      </w:r>
+      <w:proofErr w:type="spellEnd"/>
+      <w:r>
+        <w:t xml:space="preserve"> </w:t>
+      </w:r>
+      <w:r>
+        <w:t>(</w:t>
+      </w:r>
+      <w:proofErr w:type="spellStart"/>
+      <w:r>
+        <w:t>struct</w:t>
+      </w:r>
+      <w:proofErr w:type="spellEnd"/>
+      <w:r>
+        <w:t xml:space="preserve"> Enemy* in, </w:t>
+      </w:r>
+      <w:proofErr w:type="spellStart"/>
+      <w:r>
+        <w:t>int</w:t>
+      </w:r>
+      <w:proofErr w:type="spellEnd"/>
+      <w:r>
+        <w:t xml:space="preserve"> rows, </w:t>
+      </w:r>
+      <w:proofErr w:type="spellStart"/>
+      <w:r>
+        <w:t>int</w:t>
+      </w:r>
+      <w:proofErr w:type="spellEnd"/>
+      <w:r>
+        <w:t xml:space="preserve"> </w:t>
+      </w:r>
+      <w:proofErr w:type="spellStart"/>
+      <w:r>
+        <w:t>cols</w:t>
+      </w:r>
+      <w:proofErr w:type="spellEnd"/>
+      <w:r>
+        <w:t>, FILE *file)</w:t>
+      </w:r>
+    </w:p>
+    <w:p/>
+    <w:p>
+      <w:pPr>
+        <w:rPr>
+          <w:b/>
+        </w:rPr>
+      </w:pPr>
+      <w:r>
+        <w:rPr>
+          <w:b/>
+        </w:rPr>
+        <w:t>Parameters:</w:t>
+      </w:r>
+    </w:p>
+    <w:p>
+      <w:proofErr w:type="spellStart"/>
       <w:proofErr w:type="gramStart"/>
       <w:r>
-        <w:t>StoreEnemy(</w:t>
-      </w:r>
+        <w:t>struct</w:t>
+      </w:r>
+      <w:proofErr w:type="spellEnd"/>
       <w:proofErr w:type="gramEnd"/>
       <w:r>
-        <w:t>struct Enemy* in, int rows, int cols, FILE *file)</w:t>
-      </w:r>
-    </w:p>
-    <w:p/>
-    <w:p>
-      <w:pPr>
-        <w:rPr>
-          <w:b/>
-        </w:rPr>
-      </w:pPr>
-      <w:r>
-        <w:rPr>
-          <w:b/>
-        </w:rPr>
-        <w:t>Parameters:</w:t>
+        <w:t xml:space="preserve"> Enemy in</w:t>
+      </w:r>
+      <w:r>
+        <w:t xml:space="preserve"> </w:t>
+      </w:r>
+      <w:r>
+        <w:tab/>
+        <w:t>Using a structure for data stored in named x</w:t>
       </w:r>
     </w:p>
     <w:p>
       <w:proofErr w:type="gramStart"/>
       <w:r>
-        <w:t>struct</w:t>
+        <w:t>int</w:t>
       </w:r>
       <w:proofErr w:type="gramEnd"/>
       <w:r>
-        <w:t xml:space="preserve"> Enemy in: </w:t>
-      </w:r>
-      <w:r>
-        <w:tab/>
-        <w:t>Using a structure for data stored in named x</w:t>
+        <w:t xml:space="preserve"> rows</w:t>
+      </w:r>
+      <w:r>
+        <w:t xml:space="preserve"> </w:t>
+      </w:r>
+      <w:r>
+        <w:tab/>
+      </w:r>
+      <w:r>
+        <w:tab/>
+        <w:t>No. of rows of the array</w:t>
       </w:r>
     </w:p>
     <w:p>
@@ -2581,24 +2781,10 @@
       </w:r>
       <w:proofErr w:type="gramEnd"/>
       <w:r>
-        <w:t xml:space="preserve"> rows: </w:t>
-      </w:r>
-      <w:r>
-        <w:tab/>
-      </w:r>
-      <w:r>
-        <w:tab/>
-        <w:t>No. of rows of the array</w:t>
-      </w:r>
-    </w:p>
-    <w:p>
-      <w:proofErr w:type="gramStart"/>
-      <w:r>
-        <w:t>int</w:t>
-      </w:r>
-      <w:proofErr w:type="gramEnd"/>
-      <w:r>
-        <w:t xml:space="preserve"> cols: </w:t>
+        <w:t xml:space="preserve"> cols</w:t>
+      </w:r>
+      <w:r>
+        <w:tab/>
       </w:r>
       <w:r>
         <w:tab/>
@@ -2641,7 +2827,14 @@
       </w:pPr>
       <w:r>
         <w:tab/>
-        <w:t>StoreEnemy function reads the data from the text file which have enemy’s name, power level and graphics array. Then it inputs all the data in a structure to its respective block. For increasing level of d</w:t>
+      </w:r>
+      <w:proofErr w:type="spellStart"/>
+      <w:r>
+        <w:t>StoreEnemy</w:t>
+      </w:r>
+      <w:proofErr w:type="spellEnd"/>
+      <w:r>
+        <w:t xml:space="preserve"> function reads the data from the text file which have enemy’s name, power level and graphics array. Then it inputs all the data in a structure to its respective block. For increasing level of d</w:t>
       </w:r>
       <w:r>
         <w:t>ifficulty, the 5 power is added to the enemy</w:t>
@@ -2659,10 +2852,12 @@
       <w:pPr>
         <w:pStyle w:val="CustomStyle1"/>
       </w:pPr>
+      <w:proofErr w:type="spellStart"/>
       <w:r>
         <w:lastRenderedPageBreak/>
         <w:t>MazeTraversal</w:t>
       </w:r>
+      <w:proofErr w:type="spellEnd"/>
     </w:p>
     <w:p>
       <w:pPr>
@@ -2685,13 +2880,85 @@
       </w:r>
     </w:p>
     <w:p>
+      <w:proofErr w:type="spellStart"/>
       <w:proofErr w:type="gramStart"/>
       <w:r>
         <w:t>int</w:t>
       </w:r>
+      <w:proofErr w:type="spellEnd"/>
       <w:proofErr w:type="gramEnd"/>
       <w:r>
-        <w:t xml:space="preserve"> MazeTraversal(char array[][22], int rows, int cols, int timeLimit, WINDOW *window, int userLevel)</w:t>
+        <w:t xml:space="preserve"> </w:t>
+      </w:r>
+      <w:proofErr w:type="spellStart"/>
+      <w:r>
+        <w:t>MazeTraversal</w:t>
+      </w:r>
+      <w:proofErr w:type="spellEnd"/>
+      <w:r>
+        <w:t xml:space="preserve"> </w:t>
+      </w:r>
+      <w:r>
+        <w:t>(</w:t>
+      </w:r>
+      <w:proofErr w:type="spellStart"/>
+      <w:r>
+        <w:t>int</w:t>
+      </w:r>
+      <w:proofErr w:type="spellEnd"/>
+      <w:r>
+        <w:t xml:space="preserve"> *</w:t>
+      </w:r>
+      <w:proofErr w:type="spellStart"/>
+      <w:r>
+        <w:t>bonusRoom</w:t>
+      </w:r>
+      <w:proofErr w:type="spellEnd"/>
+      <w:r>
+        <w:t xml:space="preserve">, </w:t>
+      </w:r>
+      <w:r>
+        <w:t xml:space="preserve">char array[][22], </w:t>
+      </w:r>
+      <w:proofErr w:type="spellStart"/>
+      <w:r>
+        <w:t>int</w:t>
+      </w:r>
+      <w:proofErr w:type="spellEnd"/>
+      <w:r>
+        <w:t xml:space="preserve"> rows, </w:t>
+      </w:r>
+      <w:proofErr w:type="spellStart"/>
+      <w:r>
+        <w:t>int</w:t>
+      </w:r>
+      <w:proofErr w:type="spellEnd"/>
+      <w:r>
+        <w:t xml:space="preserve"> </w:t>
+      </w:r>
+      <w:proofErr w:type="spellStart"/>
+      <w:r>
+        <w:t>cols</w:t>
+      </w:r>
+      <w:proofErr w:type="spellEnd"/>
+      <w:r>
+        <w:t xml:space="preserve">, </w:t>
+      </w:r>
+      <w:proofErr w:type="spellStart"/>
+      <w:r>
+        <w:t>int</w:t>
+      </w:r>
+      <w:proofErr w:type="spellEnd"/>
+      <w:r>
+        <w:t xml:space="preserve"> </w:t>
+      </w:r>
+      <w:proofErr w:type="spellStart"/>
+      <w:r>
+        <w:t>timeLimit</w:t>
+      </w:r>
+      <w:proofErr w:type="spellEnd"/>
+      <w:r>
+        <w:t>, WINDOW *window, int userLevel)</w:t>
       </w:r>
     </w:p>
     <w:p/>
@@ -2709,16 +2976,27 @@
       </w:r>
     </w:p>
     <w:p>
-      <w:r>
-        <w:t xml:space="preserve">Char </w:t>
-      </w:r>
       <w:proofErr w:type="gramStart"/>
       <w:r>
-        <w:t>array[</w:t>
+        <w:t>int</w:t>
       </w:r>
       <w:proofErr w:type="gramEnd"/>
       <w:r>
-        <w:t xml:space="preserve"> ][ 22]: </w:t>
+        <w:t xml:space="preserve"> *BonusRoom</w:t>
+      </w:r>
+      <w:r>
+        <w:tab/>
+        <w:t>Pointer to the BonusRoom variable</w:t>
+      </w:r>
+    </w:p>
+    <w:p>
+      <w:proofErr w:type="gramStart"/>
+      <w:r>
+        <w:t>char</w:t>
+      </w:r>
+      <w:proofErr w:type="gramEnd"/>
+      <w:r>
+        <w:t xml:space="preserve"> array[ ][ 22]</w:t>
       </w:r>
       <w:r>
         <w:tab/>
@@ -2732,7 +3010,10 @@
       </w:r>
       <w:proofErr w:type="gramEnd"/>
       <w:r>
-        <w:t xml:space="preserve"> rows: </w:t>
+        <w:t xml:space="preserve"> rows</w:t>
+      </w:r>
+      <w:r>
+        <w:t xml:space="preserve"> </w:t>
       </w:r>
       <w:r>
         <w:tab/>
@@ -2749,7 +3030,13 @@
       </w:r>
       <w:proofErr w:type="gramEnd"/>
       <w:r>
-        <w:t xml:space="preserve"> cols: </w:t>
+        <w:t xml:space="preserve"> cols</w:t>
+      </w:r>
+      <w:r>
+        <w:tab/>
+      </w:r>
+      <w:r>
+        <w:t xml:space="preserve"> </w:t>
       </w:r>
       <w:r>
         <w:tab/>
@@ -2760,13 +3047,23 @@
       </w:r>
     </w:p>
     <w:p>
+      <w:proofErr w:type="spellStart"/>
       <w:proofErr w:type="gramStart"/>
       <w:r>
         <w:t>int</w:t>
       </w:r>
+      <w:proofErr w:type="spellEnd"/>
       <w:proofErr w:type="gramEnd"/>
       <w:r>
-        <w:t xml:space="preserve"> timeLimit: </w:t>
+        <w:t xml:space="preserve"> </w:t>
+      </w:r>
+      <w:proofErr w:type="spellStart"/>
+      <w:r>
+        <w:t>timeLimit</w:t>
+      </w:r>
+      <w:proofErr w:type="spellEnd"/>
+      <w:r>
+        <w:t xml:space="preserve"> </w:t>
       </w:r>
       <w:r>
         <w:tab/>
@@ -2829,10 +3126,29 @@
         <w:tab/>
       </w:r>
       <w:r>
-        <w:t xml:space="preserve">The MazeTraversal function is used to allow the user to traverse through the </w:t>
+        <w:t xml:space="preserve">The </w:t>
+      </w:r>
+      <w:proofErr w:type="spellStart"/>
+      <w:r>
+        <w:t>MazeTraversal</w:t>
+      </w:r>
+      <w:proofErr w:type="spellEnd"/>
+      <w:r>
+        <w:t xml:space="preserve"> function is used to allow the user to traverse through the </w:t>
       </w:r>
       <w:r>
         <w:t>mazes. It allows the user to press arrow keys and move an ‘X’ through the maze until it reaches the end. A timer keeps track of how long it takes to complete the traversal.</w:t>
+      </w:r>
+      <w:r>
+        <w:t xml:space="preserve"> If the user time to complete was at most half of what the time limit was, change the </w:t>
+      </w:r>
+      <w:proofErr w:type="spellStart"/>
+      <w:r>
+        <w:t>bonusRoom</w:t>
+      </w:r>
+      <w:proofErr w:type="spellEnd"/>
+      <w:r>
+        <w:t xml:space="preserve"> variable by dereferencing the pointer to make the user eligible to visit the bonus room.</w:t>
       </w:r>
     </w:p>
     <w:p>
@@ -2876,7 +3192,13 @@
       </w:r>
       <w:proofErr w:type="gramEnd"/>
       <w:r>
-        <w:t xml:space="preserve"> Random()</w:t>
+        <w:t xml:space="preserve"> Random</w:t>
+      </w:r>
+      <w:r>
+        <w:t xml:space="preserve"> </w:t>
+      </w:r>
+      <w:r>
+        <w:t>()</w:t>
       </w:r>
     </w:p>
     <w:p>
@@ -2942,9 +3264,11 @@
       <w:pPr>
         <w:pStyle w:val="CustomStyle1"/>
       </w:pPr>
+      <w:proofErr w:type="spellStart"/>
       <w:r>
         <w:t>DiceRoll</w:t>
       </w:r>
+      <w:proofErr w:type="spellEnd"/>
     </w:p>
     <w:p>
       <w:pPr>
@@ -2967,19 +3291,37 @@
       </w:r>
     </w:p>
     <w:p>
+      <w:proofErr w:type="spellStart"/>
       <w:proofErr w:type="gramStart"/>
       <w:r>
         <w:t>int</w:t>
       </w:r>
+      <w:proofErr w:type="spellEnd"/>
       <w:proofErr w:type="gramEnd"/>
       <w:r>
-        <w:t xml:space="preserve"> DiceRoll(WINDOW *window,</w:t>
-      </w:r>
-      <w:r>
         <w:t xml:space="preserve"> </w:t>
       </w:r>
-      <w:r>
-        <w:t>struct Enemy in)</w:t>
+      <w:proofErr w:type="spellStart"/>
+      <w:r>
+        <w:t>DiceRoll</w:t>
+      </w:r>
+      <w:proofErr w:type="spellEnd"/>
+      <w:r>
+        <w:t xml:space="preserve"> </w:t>
+      </w:r>
+      <w:r>
+        <w:t>(WINDOW *window,</w:t>
+      </w:r>
+      <w:r>
+        <w:t xml:space="preserve"> </w:t>
+      </w:r>
+      <w:proofErr w:type="spellStart"/>
+      <w:r>
+        <w:t>struct</w:t>
+      </w:r>
+      <w:proofErr w:type="spellEnd"/>
+      <w:r>
+        <w:t xml:space="preserve"> Enemy in)</w:t>
       </w:r>
     </w:p>
     <w:p/>
@@ -3006,10 +3348,12 @@
       </w:r>
     </w:p>
     <w:p>
+      <w:proofErr w:type="spellStart"/>
       <w:proofErr w:type="gramStart"/>
       <w:r>
         <w:t>struct</w:t>
       </w:r>
+      <w:proofErr w:type="spellEnd"/>
       <w:proofErr w:type="gramEnd"/>
       <w:r>
         <w:t xml:space="preserve"> Enemy in: </w:t>
@@ -3044,8 +3388,13 @@
       <w:r>
         <w:t xml:space="preserve">The </w:t>
       </w:r>
-      <w:r>
-        <w:t>DiceRoll function use</w:t>
+      <w:proofErr w:type="spellStart"/>
+      <w:r>
+        <w:t>DiceRoll</w:t>
+      </w:r>
+      <w:proofErr w:type="spellEnd"/>
+      <w:r>
+        <w:t xml:space="preserve"> function use</w:t>
       </w:r>
       <w:r>
         <w:t>s</w:t>
@@ -3110,10 +3459,12 @@
       <w:pPr>
         <w:pStyle w:val="CustomStyle1"/>
       </w:pPr>
+      <w:proofErr w:type="spellStart"/>
       <w:r>
         <w:lastRenderedPageBreak/>
         <w:t>MazeCall</w:t>
       </w:r>
+      <w:proofErr w:type="spellEnd"/>
     </w:p>
     <w:p>
       <w:pPr>
@@ -3136,14 +3487,147 @@
       </w:r>
     </w:p>
     <w:p>
-      <w:r>
-        <w:t>int MazeCall (WINDOW *mazeWindow,  int mazeRows,  int mazeCols,  int timeLimit[],  int userLevel, char mazeOne[][22], char mazeTwo[][22], ………………………, char maze</w:t>
+      <w:proofErr w:type="spellStart"/>
+      <w:r>
+        <w:t>int</w:t>
+      </w:r>
+      <w:proofErr w:type="spellEnd"/>
+      <w:r>
+        <w:t xml:space="preserve"> </w:t>
+      </w:r>
+      <w:proofErr w:type="spellStart"/>
+      <w:r>
+        <w:t>MazeCall</w:t>
+      </w:r>
+      <w:proofErr w:type="spellEnd"/>
+      <w:r>
+        <w:t xml:space="preserve"> (</w:t>
+      </w:r>
+      <w:proofErr w:type="spellStart"/>
+      <w:r>
+        <w:t>int</w:t>
+      </w:r>
+      <w:proofErr w:type="spellEnd"/>
+      <w:r>
+        <w:t xml:space="preserve"> *</w:t>
+      </w:r>
+      <w:proofErr w:type="spellStart"/>
+      <w:r>
+        <w:t>BonusRoom</w:t>
+      </w:r>
+      <w:proofErr w:type="spellEnd"/>
+      <w:r>
+        <w:t xml:space="preserve">, </w:t>
+      </w:r>
+      <w:r>
+        <w:t>WINDOW *</w:t>
+      </w:r>
+      <w:proofErr w:type="spellStart"/>
+      <w:r>
+        <w:t>mazeWindow</w:t>
+      </w:r>
+      <w:proofErr w:type="spellEnd"/>
+      <w:r>
+        <w:t xml:space="preserve">,  </w:t>
+      </w:r>
+      <w:proofErr w:type="spellStart"/>
+      <w:r>
+        <w:t>int</w:t>
+      </w:r>
+      <w:proofErr w:type="spellEnd"/>
+      <w:r>
+        <w:t xml:space="preserve"> </w:t>
+      </w:r>
+      <w:proofErr w:type="spellStart"/>
+      <w:r>
+        <w:t>mazeRows</w:t>
+      </w:r>
+      <w:proofErr w:type="spellEnd"/>
+      <w:r>
+        <w:t xml:space="preserve">,  </w:t>
+      </w:r>
+      <w:proofErr w:type="spellStart"/>
+      <w:r>
+        <w:t>int</w:t>
+      </w:r>
+      <w:proofErr w:type="spellEnd"/>
+      <w:r>
+        <w:t xml:space="preserve"> </w:t>
+      </w:r>
+      <w:proofErr w:type="spellStart"/>
+      <w:r>
+        <w:t>mazeCols</w:t>
+      </w:r>
+      <w:proofErr w:type="spellEnd"/>
+      <w:r>
+        <w:t xml:space="preserve">,  </w:t>
+      </w:r>
+      <w:proofErr w:type="spellStart"/>
+      <w:r>
+        <w:t>int</w:t>
+      </w:r>
+      <w:proofErr w:type="spellEnd"/>
+      <w:r>
+        <w:t xml:space="preserve"> </w:t>
+      </w:r>
+      <w:proofErr w:type="spellStart"/>
+      <w:r>
+        <w:t>timeLimit</w:t>
+      </w:r>
+      <w:proofErr w:type="spellEnd"/>
+      <w:r>
+        <w:t xml:space="preserve">[],  </w:t>
+      </w:r>
+      <w:proofErr w:type="spellStart"/>
+      <w:r>
+        <w:t>int</w:t>
+      </w:r>
+      <w:proofErr w:type="spellEnd"/>
+      <w:r>
+        <w:t xml:space="preserve"> </w:t>
+      </w:r>
+      <w:proofErr w:type="spellStart"/>
+      <w:r>
+        <w:t>userLevel</w:t>
+      </w:r>
+      <w:proofErr w:type="spellEnd"/>
+      <w:r>
+        <w:t xml:space="preserve">, char </w:t>
+      </w:r>
+      <w:proofErr w:type="spellStart"/>
+      <w:r>
+        <w:t>mazeOne</w:t>
+      </w:r>
+      <w:proofErr w:type="spellEnd"/>
+      <w:r>
+        <w:t xml:space="preserve">[][22], char </w:t>
+      </w:r>
+      <w:proofErr w:type="spellStart"/>
+      <w:r>
+        <w:t>mazeTwo</w:t>
+      </w:r>
+      <w:proofErr w:type="spellEnd"/>
+      <w:r>
+        <w:t xml:space="preserve">[][22], ………………………, char </w:t>
+      </w:r>
+      <w:proofErr w:type="spellStart"/>
+      <w:r>
+        <w:t>maze</w:t>
       </w:r>
       <w:r>
         <w:t>Nine</w:t>
       </w:r>
-      <w:r>
-        <w:t>[][22], char mazeTen[][22])</w:t>
+      <w:proofErr w:type="spellEnd"/>
+      <w:r>
+        <w:t xml:space="preserve">[][22], char </w:t>
+      </w:r>
+      <w:proofErr w:type="spellStart"/>
+      <w:r>
+        <w:t>mazeTen</w:t>
+      </w:r>
+      <w:proofErr w:type="spellEnd"/>
+      <w:r>
+        <w:t>[][22])</w:t>
       </w:r>
     </w:p>
     <w:p/>
@@ -3161,25 +3645,64 @@
       </w:r>
     </w:p>
     <w:p>
+      <w:proofErr w:type="spellStart"/>
+      <w:proofErr w:type="gramStart"/>
+      <w:r>
+        <w:t>int</w:t>
+      </w:r>
+      <w:proofErr w:type="spellEnd"/>
+      <w:proofErr w:type="gramEnd"/>
+      <w:r>
+        <w:t xml:space="preserve"> *</w:t>
+      </w:r>
+      <w:proofErr w:type="spellStart"/>
+      <w:r>
+        <w:t>bonusRoom</w:t>
+      </w:r>
+      <w:proofErr w:type="spellEnd"/>
+      <w:r>
+        <w:tab/>
+      </w:r>
+      <w:r>
+        <w:tab/>
+        <w:t>Pointer to the BonusRoom variable</w:t>
+      </w:r>
+    </w:p>
+    <w:p>
       <w:pPr>
         <w:ind w:left="2880" w:hanging="2880"/>
       </w:pPr>
       <w:r>
-        <w:t>WINDOW *mazeWindow</w:t>
-      </w:r>
+        <w:t>WINDOW *</w:t>
+      </w:r>
+      <w:proofErr w:type="spellStart"/>
+      <w:r>
+        <w:t>mazeWindow</w:t>
+      </w:r>
+      <w:proofErr w:type="spellEnd"/>
       <w:r>
         <w:tab/>
         <w:t>A pointer to point to the display window created by curses where the maze read from the maze array is been displayed.</w:t>
       </w:r>
     </w:p>
     <w:p>
+      <w:proofErr w:type="spellStart"/>
       <w:proofErr w:type="gramStart"/>
       <w:r>
         <w:t>int</w:t>
       </w:r>
+      <w:proofErr w:type="spellEnd"/>
       <w:proofErr w:type="gramEnd"/>
       <w:r>
-        <w:t xml:space="preserve"> mazeRows: </w:t>
+        <w:t xml:space="preserve"> </w:t>
+      </w:r>
+      <w:proofErr w:type="spellStart"/>
+      <w:r>
+        <w:t>mazeRows</w:t>
+      </w:r>
+      <w:proofErr w:type="spellEnd"/>
+      <w:r>
+        <w:t xml:space="preserve">: </w:t>
       </w:r>
       <w:r>
         <w:tab/>
@@ -3193,13 +3716,23 @@
       </w:r>
     </w:p>
     <w:p>
+      <w:proofErr w:type="spellStart"/>
       <w:proofErr w:type="gramStart"/>
       <w:r>
         <w:t>int</w:t>
       </w:r>
+      <w:proofErr w:type="spellEnd"/>
       <w:proofErr w:type="gramEnd"/>
       <w:r>
-        <w:t xml:space="preserve"> mazeCols: </w:t>
+        <w:t xml:space="preserve"> </w:t>
+      </w:r>
+      <w:proofErr w:type="spellStart"/>
+      <w:r>
+        <w:t>mazeCols</w:t>
+      </w:r>
+      <w:proofErr w:type="spellEnd"/>
+      <w:r>
+        <w:t xml:space="preserve">: </w:t>
       </w:r>
       <w:r>
         <w:tab/>
@@ -3213,13 +3746,23 @@
       </w:r>
     </w:p>
     <w:p>
+      <w:proofErr w:type="spellStart"/>
       <w:proofErr w:type="gramStart"/>
       <w:r>
         <w:t>int</w:t>
       </w:r>
+      <w:proofErr w:type="spellEnd"/>
       <w:proofErr w:type="gramEnd"/>
       <w:r>
-        <w:t xml:space="preserve"> timeLimit: </w:t>
+        <w:t xml:space="preserve"> </w:t>
+      </w:r>
+      <w:proofErr w:type="spellStart"/>
+      <w:r>
+        <w:t>timeLimit</w:t>
+      </w:r>
+      <w:proofErr w:type="spellEnd"/>
+      <w:r>
+        <w:t xml:space="preserve">: </w:t>
       </w:r>
       <w:r>
         <w:tab/>
@@ -3254,7 +3797,15 @@
       </w:r>
       <w:proofErr w:type="gramEnd"/>
       <w:r>
-        <w:t xml:space="preserve"> mazeOne[][22]</w:t>
+        <w:t xml:space="preserve"> </w:t>
+      </w:r>
+      <w:proofErr w:type="spellStart"/>
+      <w:r>
+        <w:t>mazeOne</w:t>
+      </w:r>
+      <w:proofErr w:type="spellEnd"/>
+      <w:r>
+        <w:t>[][22]</w:t>
       </w:r>
       <w:r>
         <w:tab/>
@@ -3271,7 +3822,15 @@
       </w:r>
       <w:proofErr w:type="gramEnd"/>
       <w:r>
-        <w:t xml:space="preserve"> mazeTwo[][22]</w:t>
+        <w:t xml:space="preserve"> </w:t>
+      </w:r>
+      <w:proofErr w:type="spellStart"/>
+      <w:r>
+        <w:t>mazeTwo</w:t>
+      </w:r>
+      <w:proofErr w:type="spellEnd"/>
+      <w:r>
+        <w:t>[][22]</w:t>
       </w:r>
       <w:r>
         <w:tab/>
@@ -3327,7 +3886,15 @@
       </w:r>
       <w:proofErr w:type="gramEnd"/>
       <w:r>
-        <w:t xml:space="preserve"> mazeTen[][22]</w:t>
+        <w:t xml:space="preserve"> </w:t>
+      </w:r>
+      <w:proofErr w:type="spellStart"/>
+      <w:r>
+        <w:t>mazeTen</w:t>
+      </w:r>
+      <w:proofErr w:type="spellEnd"/>
+      <w:r>
+        <w:t>[][22]</w:t>
       </w:r>
       <w:r>
         <w:tab/>
@@ -3363,13 +3930,45 @@
         <w:tab/>
       </w:r>
       <w:r>
-        <w:t>The MazeCall function is used to determine, based on the user’s level, which maze that MazeTraversal should be called with.</w:t>
+        <w:t xml:space="preserve">The </w:t>
+      </w:r>
+      <w:proofErr w:type="spellStart"/>
+      <w:r>
+        <w:t>MazeCall</w:t>
+      </w:r>
+      <w:proofErr w:type="spellEnd"/>
+      <w:r>
+        <w:t xml:space="preserve"> function is used to determine, based on the user’s level, which maze that </w:t>
+      </w:r>
+      <w:proofErr w:type="spellStart"/>
+      <w:r>
+        <w:t>MazeTraversal</w:t>
+      </w:r>
+      <w:proofErr w:type="spellEnd"/>
+      <w:r>
+        <w:t xml:space="preserve"> should be called with.</w:t>
       </w:r>
       <w:r>
         <w:t xml:space="preserve"> </w:t>
       </w:r>
       <w:r>
-        <w:t xml:space="preserve"> </w:t>
+        <w:t xml:space="preserve">The </w:t>
+      </w:r>
+      <w:proofErr w:type="spellStart"/>
+      <w:r>
+        <w:t>bonusRoom</w:t>
+      </w:r>
+      <w:proofErr w:type="spellEnd"/>
+      <w:r>
+        <w:t xml:space="preserve"> pointer is passed in so it can be passed in to the </w:t>
+      </w:r>
+      <w:proofErr w:type="spellStart"/>
+      <w:r>
+        <w:t>MazeTraversal</w:t>
+      </w:r>
+      <w:proofErr w:type="spellEnd"/>
+      <w:r>
+        <w:t xml:space="preserve"> function as well.</w:t>
       </w:r>
     </w:p>
     <w:p>
@@ -3381,10 +3980,12 @@
       <w:pPr>
         <w:pStyle w:val="CustomStyle1"/>
       </w:pPr>
+      <w:proofErr w:type="spellStart"/>
       <w:r>
         <w:lastRenderedPageBreak/>
         <w:t>EnemyCall</w:t>
       </w:r>
+      <w:proofErr w:type="spellEnd"/>
     </w:p>
     <w:p>
       <w:pPr>
@@ -3407,17 +4008,24 @@
       </w:r>
     </w:p>
     <w:p>
+      <w:proofErr w:type="spellStart"/>
       <w:proofErr w:type="gramStart"/>
       <w:r>
         <w:t>int</w:t>
       </w:r>
+      <w:proofErr w:type="spellEnd"/>
       <w:proofErr w:type="gramEnd"/>
       <w:r>
-        <w:t xml:space="preserve"> EnemyCall</w:t>
-      </w:r>
-      <w:r>
         <w:t xml:space="preserve"> </w:t>
       </w:r>
+      <w:proofErr w:type="spellStart"/>
+      <w:r>
+        <w:t>EnemyCall</w:t>
+      </w:r>
+      <w:proofErr w:type="spellEnd"/>
+      <w:r>
+        <w:t xml:space="preserve"> </w:t>
+      </w:r>
       <w:r>
         <w:t>(</w:t>
       </w:r>
@@ -3425,46 +4033,154 @@
         <w:t xml:space="preserve"> </w:t>
       </w:r>
       <w:r>
-        <w:t xml:space="preserve">WINDOW *enemyWindow, </w:t>
+        <w:t>WINDOW *</w:t>
+      </w:r>
+      <w:proofErr w:type="spellStart"/>
+      <w:r>
+        <w:t>enemyWindow</w:t>
+      </w:r>
+      <w:proofErr w:type="spellEnd"/>
+      <w:r>
+        <w:t xml:space="preserve">, </w:t>
       </w:r>
       <w:r>
         <w:t xml:space="preserve"> </w:t>
       </w:r>
-      <w:r>
-        <w:t xml:space="preserve">int enemyRows, </w:t>
-      </w:r>
+      <w:proofErr w:type="spellStart"/>
+      <w:r>
+        <w:t>int</w:t>
+      </w:r>
+      <w:proofErr w:type="spellEnd"/>
       <w:r>
         <w:t xml:space="preserve"> </w:t>
       </w:r>
-      <w:r>
-        <w:t>int enemyCols,</w:t>
+      <w:proofErr w:type="spellStart"/>
+      <w:r>
+        <w:t>enemyRows</w:t>
+      </w:r>
+      <w:proofErr w:type="spellEnd"/>
+      <w:r>
+        <w:t xml:space="preserve">, </w:t>
       </w:r>
       <w:r>
         <w:t xml:space="preserve"> </w:t>
       </w:r>
-      <w:r>
-        <w:t xml:space="preserve"> int userLevel, </w:t>
-      </w:r>
+      <w:proofErr w:type="spellStart"/>
+      <w:r>
+        <w:t>int</w:t>
+      </w:r>
+      <w:proofErr w:type="spellEnd"/>
       <w:r>
         <w:t xml:space="preserve"> </w:t>
       </w:r>
-      <w:r>
-        <w:t xml:space="preserve">struct Enemy enemyOne, struct Enemy enemyTwo, </w:t>
+      <w:proofErr w:type="spellStart"/>
+      <w:r>
+        <w:t>enemyCols</w:t>
+      </w:r>
+      <w:proofErr w:type="spellEnd"/>
+      <w:r>
+        <w:t>,</w:t>
+      </w:r>
+      <w:r>
+        <w:t xml:space="preserve"> </w:t>
+      </w:r>
+      <w:r>
+        <w:t xml:space="preserve"> </w:t>
+      </w:r>
+      <w:proofErr w:type="spellStart"/>
+      <w:r>
+        <w:t>int</w:t>
+      </w:r>
+      <w:proofErr w:type="spellEnd"/>
+      <w:r>
+        <w:t xml:space="preserve"> </w:t>
+      </w:r>
+      <w:proofErr w:type="spellStart"/>
+      <w:r>
+        <w:t>userLevel</w:t>
+      </w:r>
+      <w:proofErr w:type="spellEnd"/>
+      <w:r>
+        <w:t xml:space="preserve">, </w:t>
+      </w:r>
+      <w:r>
+        <w:t xml:space="preserve"> </w:t>
+      </w:r>
+      <w:proofErr w:type="spellStart"/>
+      <w:r>
+        <w:t>struct</w:t>
+      </w:r>
+      <w:proofErr w:type="spellEnd"/>
+      <w:r>
+        <w:t xml:space="preserve"> Enemy </w:t>
+      </w:r>
+      <w:proofErr w:type="spellStart"/>
+      <w:r>
+        <w:t>enemyOne</w:t>
+      </w:r>
+      <w:proofErr w:type="spellEnd"/>
+      <w:r>
+        <w:t xml:space="preserve">, </w:t>
+      </w:r>
+      <w:proofErr w:type="spellStart"/>
+      <w:r>
+        <w:t>struct</w:t>
+      </w:r>
+      <w:proofErr w:type="spellEnd"/>
+      <w:r>
+        <w:t xml:space="preserve"> Enemy </w:t>
+      </w:r>
+      <w:proofErr w:type="spellStart"/>
+      <w:r>
+        <w:t>enemyTwo</w:t>
+      </w:r>
+      <w:proofErr w:type="spellEnd"/>
+      <w:r>
+        <w:t xml:space="preserve">, </w:t>
       </w:r>
       <w:r>
         <w:t>…………………..</w:t>
       </w:r>
       <w:r>
-        <w:t>, struct Enemy enemy</w:t>
+        <w:t xml:space="preserve">, </w:t>
+      </w:r>
+      <w:proofErr w:type="spellStart"/>
+      <w:r>
+        <w:t>struct</w:t>
+      </w:r>
+      <w:proofErr w:type="spellEnd"/>
+      <w:r>
+        <w:t xml:space="preserve"> Enemy </w:t>
+      </w:r>
+      <w:proofErr w:type="spellStart"/>
+      <w:r>
+        <w:t>enemy</w:t>
       </w:r>
       <w:r>
         <w:t>Nine</w:t>
       </w:r>
-      <w:r>
-        <w:t>, struct Enemy enemy</w:t>
-      </w:r>
-      <w:r>
-        <w:t>Ten)</w:t>
+      <w:proofErr w:type="spellEnd"/>
+      <w:r>
+        <w:t xml:space="preserve">, </w:t>
+      </w:r>
+      <w:proofErr w:type="spellStart"/>
+      <w:r>
+        <w:t>struct</w:t>
+      </w:r>
+      <w:proofErr w:type="spellEnd"/>
+      <w:r>
+        <w:t xml:space="preserve"> Enemy </w:t>
+      </w:r>
+      <w:proofErr w:type="spellStart"/>
+      <w:r>
+        <w:t>enemy</w:t>
+      </w:r>
+      <w:r>
+        <w:t>Ten</w:t>
+      </w:r>
+      <w:proofErr w:type="spellEnd"/>
+      <w:r>
+        <w:t>)</w:t>
       </w:r>
     </w:p>
     <w:p>
@@ -3485,21 +4201,44 @@
         <w:ind w:left="2880" w:hanging="2880"/>
       </w:pPr>
       <w:r>
-        <w:t>WINDOW *enemyWindow</w:t>
-      </w:r>
-      <w:r>
-        <w:tab/>
-        <w:t>A pointer to point to the display window created by curses where the graphics read from the enemy struct is been displayed.</w:t>
-      </w:r>
-    </w:p>
-    <w:p>
+        <w:t>WINDOW *</w:t>
+      </w:r>
+      <w:proofErr w:type="spellStart"/>
+      <w:r>
+        <w:t>enemyWindow</w:t>
+      </w:r>
+      <w:proofErr w:type="spellEnd"/>
+      <w:r>
+        <w:tab/>
+        <w:t xml:space="preserve">A pointer to point to the display window created by curses where the graphics read from the enemy </w:t>
+      </w:r>
+      <w:proofErr w:type="spellStart"/>
+      <w:r>
+        <w:t>struct</w:t>
+      </w:r>
+      <w:proofErr w:type="spellEnd"/>
+      <w:r>
+        <w:t xml:space="preserve"> is been displayed.</w:t>
+      </w:r>
+    </w:p>
+    <w:p>
+      <w:proofErr w:type="spellStart"/>
       <w:proofErr w:type="gramStart"/>
       <w:r>
         <w:t>int</w:t>
       </w:r>
+      <w:proofErr w:type="spellEnd"/>
       <w:proofErr w:type="gramEnd"/>
       <w:r>
-        <w:t xml:space="preserve"> enemyRows: </w:t>
+        <w:t xml:space="preserve"> </w:t>
+      </w:r>
+      <w:proofErr w:type="spellStart"/>
+      <w:r>
+        <w:t>enemyRows</w:t>
+      </w:r>
+      <w:proofErr w:type="spellEnd"/>
+      <w:r>
+        <w:t xml:space="preserve">: </w:t>
       </w:r>
       <w:r>
         <w:tab/>
@@ -3510,13 +4249,23 @@
       </w:r>
     </w:p>
     <w:p>
+      <w:proofErr w:type="spellStart"/>
       <w:proofErr w:type="gramStart"/>
       <w:r>
         <w:t>int</w:t>
       </w:r>
+      <w:proofErr w:type="spellEnd"/>
       <w:proofErr w:type="gramEnd"/>
       <w:r>
-        <w:t xml:space="preserve"> enemyCols: </w:t>
+        <w:t xml:space="preserve"> </w:t>
+      </w:r>
+      <w:proofErr w:type="spellStart"/>
+      <w:r>
+        <w:t>enemyCols</w:t>
+      </w:r>
+      <w:proofErr w:type="spellEnd"/>
+      <w:r>
+        <w:t xml:space="preserve">: </w:t>
       </w:r>
       <w:r>
         <w:tab/>
@@ -3545,37 +4294,67 @@
       </w:r>
     </w:p>
     <w:p>
+      <w:proofErr w:type="spellStart"/>
       <w:proofErr w:type="gramStart"/>
       <w:r>
         <w:t>struct</w:t>
       </w:r>
+      <w:proofErr w:type="spellEnd"/>
       <w:proofErr w:type="gramEnd"/>
       <w:r>
-        <w:t xml:space="preserve"> enemyOne</w:t>
-      </w:r>
-      <w:r>
-        <w:tab/>
-      </w:r>
-      <w:r>
-        <w:tab/>
-        <w:t xml:space="preserve">A enemy struct where the data had been store from reading enemy1.txt  </w:t>
-      </w:r>
-    </w:p>
-    <w:p>
+        <w:t xml:space="preserve"> </w:t>
+      </w:r>
+      <w:proofErr w:type="spellStart"/>
+      <w:r>
+        <w:t>enemyOne</w:t>
+      </w:r>
+      <w:proofErr w:type="spellEnd"/>
+      <w:r>
+        <w:tab/>
+      </w:r>
+      <w:r>
+        <w:tab/>
+        <w:t xml:space="preserve">A enemy </w:t>
+      </w:r>
+      <w:proofErr w:type="spellStart"/>
+      <w:r>
+        <w:t>struct</w:t>
+      </w:r>
+      <w:proofErr w:type="spellEnd"/>
+      <w:r>
+        <w:t xml:space="preserve"> where the data had been store from reading enemy1.txt  </w:t>
+      </w:r>
+    </w:p>
+    <w:p>
+      <w:proofErr w:type="spellStart"/>
       <w:proofErr w:type="gramStart"/>
       <w:r>
         <w:t>struct</w:t>
       </w:r>
+      <w:proofErr w:type="spellEnd"/>
       <w:proofErr w:type="gramEnd"/>
       <w:r>
-        <w:t xml:space="preserve"> enemyTwo</w:t>
-      </w:r>
-      <w:r>
-        <w:tab/>
-      </w:r>
-      <w:r>
-        <w:tab/>
-        <w:t xml:space="preserve">A enemy struct where the data had been store from reading enemy2.txt   </w:t>
+        <w:t xml:space="preserve"> </w:t>
+      </w:r>
+      <w:proofErr w:type="spellStart"/>
+      <w:r>
+        <w:t>enemyTwo</w:t>
+      </w:r>
+      <w:proofErr w:type="spellEnd"/>
+      <w:r>
+        <w:tab/>
+      </w:r>
+      <w:r>
+        <w:tab/>
+        <w:t xml:space="preserve">A enemy </w:t>
+      </w:r>
+      <w:proofErr w:type="spellStart"/>
+      <w:r>
+        <w:t>struct</w:t>
+      </w:r>
+      <w:proofErr w:type="spellEnd"/>
+      <w:r>
+        <w:t xml:space="preserve"> where the data had been store from reading enemy2.txt   </w:t>
       </w:r>
     </w:p>
     <w:p>
@@ -3618,17 +4397,32 @@
       </w:r>
     </w:p>
     <w:p>
+      <w:proofErr w:type="spellStart"/>
       <w:proofErr w:type="gramStart"/>
       <w:r>
         <w:t>struct</w:t>
       </w:r>
+      <w:proofErr w:type="spellEnd"/>
       <w:proofErr w:type="gramEnd"/>
       <w:r>
-        <w:t xml:space="preserve"> enemyTen</w:t>
-      </w:r>
-      <w:r>
-        <w:tab/>
-        <w:t xml:space="preserve">            A enemy struct where the data had been store from reading enemy10.txt  </w:t>
+        <w:t xml:space="preserve"> </w:t>
+      </w:r>
+      <w:proofErr w:type="spellStart"/>
+      <w:r>
+        <w:t>enemyTen</w:t>
+      </w:r>
+      <w:proofErr w:type="spellEnd"/>
+      <w:r>
+        <w:tab/>
+        <w:t xml:space="preserve">            A enemy </w:t>
+      </w:r>
+      <w:proofErr w:type="spellStart"/>
+      <w:r>
+        <w:t>struct</w:t>
+      </w:r>
+      <w:proofErr w:type="spellEnd"/>
+      <w:r>
+        <w:t xml:space="preserve"> where the data had been store from reading enemy10.txt  </w:t>
       </w:r>
     </w:p>
     <w:p>
@@ -3659,7 +4453,23 @@
         <w:tab/>
       </w:r>
       <w:r>
-        <w:t>The EnemyCall function is used to determine, based on the user’s level, which enemy should be used to call the DiceRoll function.</w:t>
+        <w:t xml:space="preserve">The </w:t>
+      </w:r>
+      <w:proofErr w:type="spellStart"/>
+      <w:r>
+        <w:t>EnemyCall</w:t>
+      </w:r>
+      <w:proofErr w:type="spellEnd"/>
+      <w:r>
+        <w:t xml:space="preserve"> function is used to determine, based on the user’s level, which enemy should be used to call the </w:t>
+      </w:r>
+      <w:proofErr w:type="spellStart"/>
+      <w:r>
+        <w:t>DiceRoll</w:t>
+      </w:r>
+      <w:proofErr w:type="spellEnd"/>
+      <w:r>
+        <w:t xml:space="preserve"> function.</w:t>
       </w:r>
     </w:p>
     <w:p>
@@ -3671,10 +4481,12 @@
       <w:pPr>
         <w:pStyle w:val="CustomStyle1"/>
       </w:pPr>
+      <w:proofErr w:type="spellStart"/>
       <w:r>
         <w:lastRenderedPageBreak/>
         <w:t>StartMenu</w:t>
       </w:r>
+      <w:proofErr w:type="spellEnd"/>
     </w:p>
     <w:p>
       <w:pPr>
@@ -3697,24 +4509,24 @@
       </w:r>
     </w:p>
     <w:p>
-      <w:pPr>
-        <w:rPr>
-          <w:b/>
-        </w:rPr>
-      </w:pPr>
       <w:proofErr w:type="gramStart"/>
       <w:r>
-        <w:rPr>
-          <w:b/>
-        </w:rPr>
         <w:t>void</w:t>
       </w:r>
       <w:proofErr w:type="gramEnd"/>
       <w:r>
-        <w:rPr>
-          <w:b/>
-        </w:rPr>
-        <w:t xml:space="preserve"> StartMenu(WINDOW *window)</w:t>
+        <w:t xml:space="preserve"> </w:t>
+      </w:r>
+      <w:proofErr w:type="spellStart"/>
+      <w:r>
+        <w:t>StartMenu</w:t>
+      </w:r>
+      <w:proofErr w:type="spellEnd"/>
+      <w:r>
+        <w:t xml:space="preserve"> </w:t>
+      </w:r>
+      <w:r>
+        <w:t>(WINDOW *window)</w:t>
       </w:r>
     </w:p>
     <w:p>
@@ -3768,8 +4580,13 @@
       <w:r>
         <w:tab/>
       </w:r>
-      <w:r>
-        <w:t xml:space="preserve">StartMenu function </w:t>
+      <w:proofErr w:type="spellStart"/>
+      <w:r>
+        <w:t>StartMenu</w:t>
+      </w:r>
+      <w:proofErr w:type="spellEnd"/>
+      <w:r>
+        <w:t xml:space="preserve"> function </w:t>
       </w:r>
       <w:r>
         <w:t>run</w:t>
@@ -3792,7 +4609,133 @@
       </w:r>
       <w:proofErr w:type="gramEnd"/>
       <w:r>
-        <w:t xml:space="preserve"> key, the game starts and if they press the ‘i’ key, the game instructions are shown. After displaying the instructions any key can be pressed to return to the main menu.</w:t>
+        <w:t xml:space="preserve"> key, the game starts and if they press the ‘</w:t>
+      </w:r>
+      <w:proofErr w:type="spellStart"/>
+      <w:r>
+        <w:t>i</w:t>
+      </w:r>
+      <w:proofErr w:type="spellEnd"/>
+      <w:r>
+        <w:t>’ key, the game instructions are shown. After displaying the instructions any key can be pressed to return to the main menu.</w:t>
+      </w:r>
+    </w:p>
+    <w:p>
+      <w:r>
+        <w:br w:type="page"/>
+      </w:r>
+    </w:p>
+    <w:p>
+      <w:pPr>
+        <w:pStyle w:val="CustomStyle1"/>
+      </w:pPr>
+      <w:r>
+        <w:lastRenderedPageBreak/>
+        <w:t>BonusRoom</w:t>
+      </w:r>
+    </w:p>
+    <w:p>
+      <w:pPr>
+        <w:rPr>
+          <w:b/>
+        </w:rPr>
+      </w:pPr>
+    </w:p>
+    <w:p>
+      <w:pPr>
+        <w:rPr>
+          <w:b/>
+        </w:rPr>
+      </w:pPr>
+      <w:r>
+        <w:rPr>
+          <w:b/>
+        </w:rPr>
+        <w:t>Prototype:</w:t>
+      </w:r>
+    </w:p>
+    <w:p>
+      <w:proofErr w:type="gramStart"/>
+      <w:r>
+        <w:t>int</w:t>
+      </w:r>
+      <w:proofErr w:type="gramEnd"/>
+      <w:r>
+        <w:t xml:space="preserve"> </w:t>
+      </w:r>
+      <w:r>
+        <w:t>BonusRoom</w:t>
+      </w:r>
+      <w:r>
+        <w:t xml:space="preserve"> </w:t>
+      </w:r>
+      <w:r>
+        <w:t>(</w:t>
+      </w:r>
+      <w:r>
+        <w:t>int userLevel, WINDOW *window</w:t>
+      </w:r>
+      <w:r>
+        <w:t>)</w:t>
+      </w:r>
+    </w:p>
+    <w:p/>
+    <w:p>
+      <w:pPr>
+        <w:rPr>
+          <w:b/>
+        </w:rPr>
+      </w:pPr>
+      <w:r>
+        <w:rPr>
+          <w:b/>
+        </w:rPr>
+        <w:t>Parameters:</w:t>
+      </w:r>
+    </w:p>
+    <w:p>
+      <w:r>
+        <w:t>Int userLevel</w:t>
+      </w:r>
+      <w:r>
+        <w:tab/>
+      </w:r>
+      <w:r>
+        <w:tab/>
+        <w:t>Int value for the user’s current level</w:t>
+      </w:r>
+    </w:p>
+    <w:p>
+      <w:r>
+        <w:t xml:space="preserve">WINDOW *window </w:t>
+      </w:r>
+      <w:r>
+        <w:tab/>
+        <w:t>A pointer to point to the display window created by curses.</w:t>
+      </w:r>
+    </w:p>
+    <w:p/>
+    <w:p>
+      <w:pPr>
+        <w:rPr>
+          <w:b/>
+        </w:rPr>
+      </w:pPr>
+      <w:r>
+        <w:rPr>
+          <w:b/>
+        </w:rPr>
+        <w:t>Description:</w:t>
+      </w:r>
+    </w:p>
+    <w:p>
+      <w:pPr>
+        <w:spacing w:line="360" w:lineRule="auto"/>
+        <w:jc w:val="both"/>
+      </w:pPr>
+      <w:r>
+        <w:tab/>
+        <w:t xml:space="preserve">The BonusRoom function is called if the time the user takes to traverse through the maze is at most half of the time limit. The function displays three boxes with numbers in them, allowing user input to choose a box. A randomly generated number determine which is the winner box. If the user chooses correctly, they level up. </w:t>
       </w:r>
     </w:p>
     <w:p>
@@ -4649,7 +5592,7 @@
                                 <w:sz w:val="24"/>
                                 <w:szCs w:val="24"/>
                               </w:rPr>
-                              <w:t>11</w:t>
+                              <w:t>13</w:t>
                             </w:r>
                             <w:r>
                               <w:rPr>
@@ -4748,7 +5691,7 @@
                           <w:sz w:val="24"/>
                           <w:szCs w:val="24"/>
                         </w:rPr>
-                        <w:t>11</w:t>
+                        <w:t>13</w:t>
                       </w:r>
                       <w:r>
                         <w:rPr>
@@ -6522,7 +7465,7 @@
 </file>
 
 <file path=customXml/itemProps2.xml><?xml version="1.0" encoding="utf-8"?>
-<ds:datastoreItem xmlns:ds="http://schemas.openxmlformats.org/officeDocument/2006/customXml" ds:itemID="{D290CD9D-E97B-400B-A680-429957B8B166}">
+<ds:datastoreItem xmlns:ds="http://schemas.openxmlformats.org/officeDocument/2006/customXml" ds:itemID="{3545DEFC-88B3-412A-A8BB-5005BA6F7646}">
   <ds:schemaRefs>
     <ds:schemaRef ds:uri="http://schemas.openxmlformats.org/officeDocument/2006/bibliography"/>
   </ds:schemaRefs>

</xml_diff>